<commit_message>
Hoàn thành gửi email thực
</commit_message>
<xml_diff>
--- a/Lưu ý cho BE & FE/Lưu ý .docx
+++ b/Lưu ý cho BE & FE/Lưu ý .docx
@@ -135,30 +135,7 @@
           <w:sz w:val="50"/>
           <w:szCs w:val="50"/>
         </w:rPr>
-        <w:t>(</w:t>
-      </w:r>
-      <w:r>
-        <w:rPr>
-          <w:sz w:val="50"/>
-          <w:szCs w:val="50"/>
-        </w:rPr>
-        <w:t xml:space="preserve"> </w:t>
-      </w:r>
-      <w:proofErr w:type="spellStart"/>
-      <w:r>
-        <w:rPr>
-          <w:sz w:val="50"/>
-          <w:szCs w:val="50"/>
-        </w:rPr>
-        <w:t>Nếu</w:t>
-      </w:r>
-      <w:proofErr w:type="spellEnd"/>
-      <w:r>
-        <w:rPr>
-          <w:sz w:val="50"/>
-          <w:szCs w:val="50"/>
-        </w:rPr>
-        <w:t xml:space="preserve"> </w:t>
+        <w:t xml:space="preserve">ở </w:t>
       </w:r>
       <w:proofErr w:type="spellStart"/>
       <w:r>
@@ -174,81 +151,200 @@
           <w:sz w:val="50"/>
           <w:szCs w:val="50"/>
         </w:rPr>
-        <w:t xml:space="preserve"> file code </w:t>
-      </w:r>
-      <w:proofErr w:type="spellStart"/>
-      <w:r>
-        <w:rPr>
-          <w:sz w:val="50"/>
-          <w:szCs w:val="50"/>
-        </w:rPr>
-        <w:t>chưa</w:t>
-      </w:r>
-      <w:proofErr w:type="spellEnd"/>
-      <w:r>
-        <w:rPr>
-          <w:sz w:val="50"/>
-          <w:szCs w:val="50"/>
-        </w:rPr>
-        <w:t xml:space="preserve"> </w:t>
-      </w:r>
-      <w:proofErr w:type="spellStart"/>
-      <w:r>
-        <w:rPr>
-          <w:sz w:val="50"/>
-          <w:szCs w:val="50"/>
-        </w:rPr>
-        <w:t>có</w:t>
-      </w:r>
-      <w:proofErr w:type="spellEnd"/>
-      <w:r>
-        <w:rPr>
-          <w:sz w:val="50"/>
-          <w:szCs w:val="50"/>
-        </w:rPr>
-        <w:t xml:space="preserve"> ) </w:t>
-      </w:r>
-      <w:r>
-        <w:rPr>
-          <w:sz w:val="50"/>
-          <w:szCs w:val="50"/>
-        </w:rPr>
-        <w:t xml:space="preserve">  </w:t>
-      </w:r>
-      <w:proofErr w:type="spellStart"/>
-      <w:r>
-        <w:rPr>
-          <w:sz w:val="50"/>
-          <w:szCs w:val="50"/>
-        </w:rPr>
-        <w:t>làm</w:t>
-      </w:r>
-      <w:proofErr w:type="spellEnd"/>
-      <w:r>
-        <w:rPr>
-          <w:sz w:val="50"/>
-          <w:szCs w:val="50"/>
-        </w:rPr>
-        <w:t xml:space="preserve"> </w:t>
-      </w:r>
-      <w:proofErr w:type="spellStart"/>
-      <w:r>
-        <w:rPr>
-          <w:sz w:val="50"/>
-          <w:szCs w:val="50"/>
-        </w:rPr>
-        <w:t>luôn</w:t>
-      </w:r>
-      <w:proofErr w:type="spellEnd"/>
-      <w:r>
-        <w:rPr>
-          <w:sz w:val="50"/>
-          <w:szCs w:val="50"/>
-        </w:rPr>
-        <w:t xml:space="preserve"> ở visual tím</w:t>
-      </w:r>
-      <w:bookmarkStart w:id="0" w:name="_GoBack"/>
-      <w:bookmarkEnd w:id="0"/>
+        <w:t xml:space="preserve"> Solution items ( </w:t>
+      </w:r>
+      <w:proofErr w:type="spellStart"/>
+      <w:r>
+        <w:rPr>
+          <w:sz w:val="50"/>
+          <w:szCs w:val="50"/>
+        </w:rPr>
+        <w:t>xóa</w:t>
+      </w:r>
+      <w:proofErr w:type="spellEnd"/>
+      <w:r>
+        <w:rPr>
+          <w:sz w:val="50"/>
+          <w:szCs w:val="50"/>
+        </w:rPr>
+        <w:t xml:space="preserve"> </w:t>
+      </w:r>
+      <w:proofErr w:type="spellStart"/>
+      <w:r>
+        <w:rPr>
+          <w:sz w:val="50"/>
+          <w:szCs w:val="50"/>
+        </w:rPr>
+        <w:t>đi</w:t>
+      </w:r>
+      <w:proofErr w:type="spellEnd"/>
+      <w:r>
+        <w:rPr>
+          <w:sz w:val="50"/>
+          <w:szCs w:val="50"/>
+        </w:rPr>
+        <w:t xml:space="preserve"> </w:t>
+      </w:r>
+      <w:proofErr w:type="spellStart"/>
+      <w:r>
+        <w:rPr>
+          <w:sz w:val="50"/>
+          <w:szCs w:val="50"/>
+        </w:rPr>
+        <w:t>tải</w:t>
+      </w:r>
+      <w:proofErr w:type="spellEnd"/>
+      <w:r>
+        <w:rPr>
+          <w:sz w:val="50"/>
+          <w:szCs w:val="50"/>
+        </w:rPr>
+        <w:t xml:space="preserve"> </w:t>
+      </w:r>
+      <w:proofErr w:type="spellStart"/>
+      <w:r>
+        <w:rPr>
+          <w:sz w:val="50"/>
+          <w:szCs w:val="50"/>
+        </w:rPr>
+        <w:t>tạo</w:t>
+      </w:r>
+      <w:proofErr w:type="spellEnd"/>
+      <w:r>
+        <w:rPr>
+          <w:sz w:val="50"/>
+          <w:szCs w:val="50"/>
+        </w:rPr>
+        <w:t xml:space="preserve"> </w:t>
+      </w:r>
+      <w:proofErr w:type="spellStart"/>
+      <w:r>
+        <w:rPr>
+          <w:sz w:val="50"/>
+          <w:szCs w:val="50"/>
+        </w:rPr>
+        <w:t>lại</w:t>
+      </w:r>
+      <w:proofErr w:type="spellEnd"/>
+      <w:r>
+        <w:rPr>
+          <w:sz w:val="50"/>
+          <w:szCs w:val="50"/>
+        </w:rPr>
+        <w:t xml:space="preserve"> </w:t>
+      </w:r>
+      <w:proofErr w:type="spellStart"/>
+      <w:r>
+        <w:rPr>
+          <w:sz w:val="50"/>
+          <w:szCs w:val="50"/>
+        </w:rPr>
+        <w:t>nếu</w:t>
+      </w:r>
+      <w:proofErr w:type="spellEnd"/>
+      <w:r>
+        <w:rPr>
+          <w:sz w:val="50"/>
+          <w:szCs w:val="50"/>
+        </w:rPr>
+        <w:t xml:space="preserve"> </w:t>
+      </w:r>
+      <w:proofErr w:type="spellStart"/>
+      <w:r>
+        <w:rPr>
+          <w:sz w:val="50"/>
+          <w:szCs w:val="50"/>
+        </w:rPr>
+        <w:t>nó</w:t>
+      </w:r>
+      <w:proofErr w:type="spellEnd"/>
+      <w:r>
+        <w:rPr>
+          <w:sz w:val="50"/>
+          <w:szCs w:val="50"/>
+        </w:rPr>
+        <w:t xml:space="preserve"> </w:t>
+      </w:r>
+      <w:proofErr w:type="spellStart"/>
+      <w:r>
+        <w:rPr>
+          <w:sz w:val="50"/>
+          <w:szCs w:val="50"/>
+        </w:rPr>
+        <w:t>không</w:t>
+      </w:r>
+      <w:proofErr w:type="spellEnd"/>
+      <w:r>
+        <w:rPr>
+          <w:sz w:val="50"/>
+          <w:szCs w:val="50"/>
+        </w:rPr>
+        <w:t xml:space="preserve"> </w:t>
+      </w:r>
+      <w:proofErr w:type="spellStart"/>
+      <w:r>
+        <w:rPr>
+          <w:sz w:val="50"/>
+          <w:szCs w:val="50"/>
+        </w:rPr>
+        <w:t>cho</w:t>
+      </w:r>
+      <w:proofErr w:type="spellEnd"/>
+      <w:r>
+        <w:rPr>
+          <w:sz w:val="50"/>
+          <w:szCs w:val="50"/>
+        </w:rPr>
+        <w:t xml:space="preserve"> </w:t>
+      </w:r>
+      <w:proofErr w:type="spellStart"/>
+      <w:r>
+        <w:rPr>
+          <w:sz w:val="50"/>
+          <w:szCs w:val="50"/>
+        </w:rPr>
+        <w:t>mở</w:t>
+      </w:r>
+      <w:proofErr w:type="spellEnd"/>
+      <w:r>
+        <w:rPr>
+          <w:sz w:val="50"/>
+          <w:szCs w:val="50"/>
+        </w:rPr>
+        <w:t xml:space="preserve"> file </w:t>
+      </w:r>
+      <w:proofErr w:type="spellStart"/>
+      <w:r>
+        <w:rPr>
+          <w:sz w:val="50"/>
+          <w:szCs w:val="50"/>
+        </w:rPr>
+        <w:t>đã</w:t>
+      </w:r>
+      <w:proofErr w:type="spellEnd"/>
+      <w:r>
+        <w:rPr>
+          <w:sz w:val="50"/>
+          <w:szCs w:val="50"/>
+        </w:rPr>
+        <w:t xml:space="preserve"> </w:t>
+      </w:r>
+      <w:proofErr w:type="spellStart"/>
+      <w:r>
+        <w:rPr>
+          <w:sz w:val="50"/>
+          <w:szCs w:val="50"/>
+        </w:rPr>
+        <w:t>sẵn</w:t>
+      </w:r>
+      <w:proofErr w:type="spellEnd"/>
+      <w:r>
+        <w:rPr>
+          <w:sz w:val="50"/>
+          <w:szCs w:val="50"/>
+        </w:rPr>
+        <w:t xml:space="preserve">) </w:t>
+      </w:r>
     </w:p>
     <w:p>
       <w:pPr>
@@ -499,31 +595,102 @@
           <w:sz w:val="50"/>
           <w:szCs w:val="50"/>
         </w:rPr>
-        <w:t>sln</w:t>
-      </w:r>
-      <w:proofErr w:type="spellEnd"/>
-      <w:r>
-        <w:rPr>
-          <w:sz w:val="50"/>
-          <w:szCs w:val="50"/>
-        </w:rPr>
-        <w:t xml:space="preserve"> -</w:t>
-      </w:r>
-      <w:proofErr w:type="gramStart"/>
-      <w:r>
-        <w:rPr>
-          <w:sz w:val="50"/>
-          <w:szCs w:val="50"/>
-        </w:rPr>
-        <w:t>&gt;  open</w:t>
-      </w:r>
-      <w:proofErr w:type="gramEnd"/>
-      <w:r>
-        <w:rPr>
-          <w:sz w:val="50"/>
-          <w:szCs w:val="50"/>
-        </w:rPr>
-        <w:t xml:space="preserve"> terminal -&gt; run </w:t>
+        <w:t>các</w:t>
+      </w:r>
+      <w:proofErr w:type="spellEnd"/>
+      <w:r>
+        <w:rPr>
+          <w:sz w:val="50"/>
+          <w:szCs w:val="50"/>
+        </w:rPr>
+        <w:t xml:space="preserve"> project  open terminal </w:t>
+      </w:r>
+      <w:r>
+        <w:rPr>
+          <w:sz w:val="50"/>
+          <w:szCs w:val="50"/>
+        </w:rPr>
+        <w:br/>
+      </w:r>
+      <w:proofErr w:type="spellStart"/>
+      <w:r>
+        <w:rPr>
+          <w:sz w:val="50"/>
+          <w:szCs w:val="50"/>
+        </w:rPr>
+        <w:t>ví</w:t>
+      </w:r>
+      <w:proofErr w:type="spellEnd"/>
+      <w:r>
+        <w:rPr>
+          <w:sz w:val="50"/>
+          <w:szCs w:val="50"/>
+        </w:rPr>
+        <w:t xml:space="preserve"> </w:t>
+      </w:r>
+      <w:proofErr w:type="spellStart"/>
+      <w:r>
+        <w:rPr>
+          <w:sz w:val="50"/>
+          <w:szCs w:val="50"/>
+        </w:rPr>
+        <w:t>dụ</w:t>
+      </w:r>
+      <w:proofErr w:type="spellEnd"/>
+      <w:r>
+        <w:rPr>
+          <w:sz w:val="50"/>
+          <w:szCs w:val="50"/>
+        </w:rPr>
+        <w:t xml:space="preserve"> </w:t>
+      </w:r>
+      <w:proofErr w:type="spellStart"/>
+      <w:r>
+        <w:rPr>
+          <w:sz w:val="50"/>
+          <w:szCs w:val="50"/>
+        </w:rPr>
+        <w:t>mở</w:t>
+      </w:r>
+      <w:proofErr w:type="spellEnd"/>
+      <w:r>
+        <w:rPr>
+          <w:sz w:val="50"/>
+          <w:szCs w:val="50"/>
+        </w:rPr>
+        <w:t xml:space="preserve"> </w:t>
+      </w:r>
+      <w:proofErr w:type="spellStart"/>
+      <w:r>
+        <w:rPr>
+          <w:sz w:val="50"/>
+          <w:szCs w:val="50"/>
+        </w:rPr>
+        <w:t>microsoftservice.api</w:t>
+      </w:r>
+      <w:proofErr w:type="spellEnd"/>
+      <w:r>
+        <w:rPr>
+          <w:sz w:val="50"/>
+          <w:szCs w:val="50"/>
+        </w:rPr>
+        <w:t xml:space="preserve"> open terminal </w:t>
+      </w:r>
+      <w:proofErr w:type="spellStart"/>
+      <w:r>
+        <w:rPr>
+          <w:sz w:val="50"/>
+          <w:szCs w:val="50"/>
+        </w:rPr>
+        <w:t>chạy</w:t>
+      </w:r>
+      <w:proofErr w:type="spellEnd"/>
+      <w:r>
+        <w:rPr>
+          <w:sz w:val="50"/>
+          <w:szCs w:val="50"/>
+        </w:rPr>
+        <w:t xml:space="preserve"> </w:t>
       </w:r>
       <w:proofErr w:type="spellStart"/>
       <w:r>
@@ -547,16 +714,9 @@
           <w:sz w:val="50"/>
           <w:szCs w:val="50"/>
         </w:rPr>
-        <w:t>sau</w:t>
-      </w:r>
-      <w:proofErr w:type="spellEnd"/>
-      <w:r>
-        <w:rPr>
-          <w:sz w:val="50"/>
-          <w:szCs w:val="50"/>
-        </w:rPr>
-        <w:t xml:space="preserve"> </w:t>
-      </w:r>
+        <w:t>dưới</w:t>
+      </w:r>
+      <w:proofErr w:type="spellEnd"/>
     </w:p>
     <w:p>
       <w:pPr>
@@ -618,119 +778,7 @@
           <w:sz w:val="50"/>
           <w:szCs w:val="50"/>
         </w:rPr>
-        <w:t>InitAuthSchema</w:t>
-      </w:r>
-      <w:proofErr w:type="spellEnd"/>
-      <w:r>
-        <w:rPr>
-          <w:sz w:val="50"/>
-          <w:szCs w:val="50"/>
-        </w:rPr>
-        <w:t xml:space="preserve"> --project ./</w:t>
-      </w:r>
-      <w:proofErr w:type="spellStart"/>
-      <w:r>
-        <w:rPr>
-          <w:sz w:val="50"/>
-          <w:szCs w:val="50"/>
-        </w:rPr>
-        <w:t>MicroServices</w:t>
-      </w:r>
-      <w:proofErr w:type="spellEnd"/>
-      <w:r>
-        <w:rPr>
-          <w:sz w:val="50"/>
-          <w:szCs w:val="50"/>
-        </w:rPr>
-        <w:t>/</w:t>
-      </w:r>
-      <w:proofErr w:type="spellStart"/>
-      <w:r>
-        <w:rPr>
-          <w:sz w:val="50"/>
-          <w:szCs w:val="50"/>
-        </w:rPr>
-        <w:t>AuthService.API</w:t>
-      </w:r>
-      <w:proofErr w:type="spellEnd"/>
-      <w:r>
-        <w:rPr>
-          <w:sz w:val="50"/>
-          <w:szCs w:val="50"/>
-        </w:rPr>
-        <w:t>/</w:t>
-      </w:r>
-      <w:proofErr w:type="spellStart"/>
-      <w:r>
-        <w:rPr>
-          <w:sz w:val="50"/>
-          <w:szCs w:val="50"/>
-        </w:rPr>
-        <w:t>AuthService.API.csproj</w:t>
-      </w:r>
-      <w:proofErr w:type="spellEnd"/>
-      <w:r>
-        <w:rPr>
-          <w:sz w:val="50"/>
-          <w:szCs w:val="50"/>
-        </w:rPr>
-        <w:t xml:space="preserve"> --startup-project ./</w:t>
-      </w:r>
-      <w:proofErr w:type="spellStart"/>
-      <w:r>
-        <w:rPr>
-          <w:sz w:val="50"/>
-          <w:szCs w:val="50"/>
-        </w:rPr>
-        <w:t>MicroServices</w:t>
-      </w:r>
-      <w:proofErr w:type="spellEnd"/>
-      <w:r>
-        <w:rPr>
-          <w:sz w:val="50"/>
-          <w:szCs w:val="50"/>
-        </w:rPr>
-        <w:t>/</w:t>
-      </w:r>
-      <w:proofErr w:type="spellStart"/>
-      <w:r>
-        <w:rPr>
-          <w:sz w:val="50"/>
-          <w:szCs w:val="50"/>
-        </w:rPr>
-        <w:t>AuthService.API</w:t>
-      </w:r>
-      <w:proofErr w:type="spellEnd"/>
-      <w:r>
-        <w:rPr>
-          <w:sz w:val="50"/>
-          <w:szCs w:val="50"/>
-        </w:rPr>
-        <w:t>/</w:t>
-      </w:r>
-      <w:proofErr w:type="spellStart"/>
-      <w:r>
-        <w:rPr>
-          <w:sz w:val="50"/>
-          <w:szCs w:val="50"/>
-        </w:rPr>
-        <w:t>AuthService.API.csproj</w:t>
-      </w:r>
-      <w:proofErr w:type="spellEnd"/>
-      <w:r>
-        <w:rPr>
-          <w:sz w:val="50"/>
-          <w:szCs w:val="50"/>
-        </w:rPr>
-        <w:t xml:space="preserve"> --context </w:t>
-      </w:r>
-      <w:proofErr w:type="spellStart"/>
-      <w:r>
-        <w:rPr>
-          <w:sz w:val="50"/>
-          <w:szCs w:val="50"/>
-        </w:rPr>
-        <w:t>AuthDbContext</w:t>
+        <w:t>Init</w:t>
       </w:r>
       <w:proofErr w:type="spellEnd"/>
     </w:p>
@@ -749,6 +797,13 @@
           <w:szCs w:val="50"/>
         </w:rPr>
       </w:pPr>
+      <w:r>
+        <w:rPr>
+          <w:sz w:val="50"/>
+          <w:szCs w:val="50"/>
+        </w:rPr>
+        <w:t>3.2</w:t>
+      </w:r>
     </w:p>
     <w:p>
       <w:pPr>
@@ -757,27 +812,13 @@
           <w:szCs w:val="50"/>
         </w:rPr>
       </w:pPr>
-      <w:r>
-        <w:rPr>
-          <w:sz w:val="50"/>
-          <w:szCs w:val="50"/>
-        </w:rPr>
-        <w:t>3.2</w:t>
-      </w:r>
-    </w:p>
-    <w:p>
-      <w:pPr>
-        <w:rPr>
-          <w:sz w:val="50"/>
-          <w:szCs w:val="50"/>
-        </w:rPr>
-      </w:pPr>
-      <w:proofErr w:type="spellStart"/>
-      <w:r>
-        <w:rPr>
-          <w:sz w:val="50"/>
-          <w:szCs w:val="50"/>
-        </w:rPr>
+      <w:proofErr w:type="spellStart"/>
+      <w:r>
+        <w:rPr>
+          <w:sz w:val="50"/>
+          <w:szCs w:val="50"/>
+        </w:rPr>
+        <w:lastRenderedPageBreak/>
         <w:t>dotnet</w:t>
       </w:r>
       <w:proofErr w:type="spellEnd"/>
@@ -802,127 +843,10 @@
           <w:sz w:val="50"/>
           <w:szCs w:val="50"/>
         </w:rPr>
-        <w:t xml:space="preserve"> database update --project ./</w:t>
-      </w:r>
-      <w:proofErr w:type="spellStart"/>
-      <w:r>
-        <w:rPr>
-          <w:sz w:val="50"/>
-          <w:szCs w:val="50"/>
-        </w:rPr>
-        <w:t>MicroServices</w:t>
-      </w:r>
-      <w:proofErr w:type="spellEnd"/>
-      <w:r>
-        <w:rPr>
-          <w:sz w:val="50"/>
-          <w:szCs w:val="50"/>
-        </w:rPr>
-        <w:t>/</w:t>
-      </w:r>
-      <w:proofErr w:type="spellStart"/>
-      <w:r>
-        <w:rPr>
-          <w:sz w:val="50"/>
-          <w:szCs w:val="50"/>
-        </w:rPr>
-        <w:t>AuthService.API</w:t>
-      </w:r>
-      <w:proofErr w:type="spellEnd"/>
-      <w:r>
-        <w:rPr>
-          <w:sz w:val="50"/>
-          <w:szCs w:val="50"/>
-        </w:rPr>
-        <w:t>/</w:t>
-      </w:r>
-      <w:proofErr w:type="spellStart"/>
-      <w:r>
-        <w:rPr>
-          <w:sz w:val="50"/>
-          <w:szCs w:val="50"/>
-        </w:rPr>
-        <w:t>AuthService.API.csproj</w:t>
-      </w:r>
-      <w:proofErr w:type="spellEnd"/>
-      <w:r>
-        <w:rPr>
-          <w:sz w:val="50"/>
-          <w:szCs w:val="50"/>
-        </w:rPr>
-        <w:t xml:space="preserve"> --startup-project ./</w:t>
-      </w:r>
-      <w:proofErr w:type="spellStart"/>
-      <w:r>
-        <w:rPr>
-          <w:sz w:val="50"/>
-          <w:szCs w:val="50"/>
-        </w:rPr>
-        <w:t>MicroServices</w:t>
-      </w:r>
-      <w:proofErr w:type="spellEnd"/>
-      <w:r>
-        <w:rPr>
-          <w:sz w:val="50"/>
-          <w:szCs w:val="50"/>
-        </w:rPr>
-        <w:t>/</w:t>
-      </w:r>
-      <w:proofErr w:type="spellStart"/>
-      <w:r>
-        <w:rPr>
-          <w:sz w:val="50"/>
-          <w:szCs w:val="50"/>
-        </w:rPr>
-        <w:t>AuthService.API</w:t>
-      </w:r>
-      <w:proofErr w:type="spellEnd"/>
-      <w:r>
-        <w:rPr>
-          <w:sz w:val="50"/>
-          <w:szCs w:val="50"/>
-        </w:rPr>
-        <w:t>/</w:t>
-      </w:r>
-      <w:proofErr w:type="spellStart"/>
-      <w:r>
-        <w:rPr>
-          <w:sz w:val="50"/>
-          <w:szCs w:val="50"/>
-        </w:rPr>
-        <w:t>AuthService.API.csproj</w:t>
-      </w:r>
-      <w:proofErr w:type="spellEnd"/>
-      <w:r>
-        <w:rPr>
-          <w:sz w:val="50"/>
-          <w:szCs w:val="50"/>
-        </w:rPr>
-        <w:t xml:space="preserve"> --context </w:t>
-      </w:r>
-      <w:proofErr w:type="spellStart"/>
-      <w:r>
-        <w:rPr>
-          <w:sz w:val="50"/>
-          <w:szCs w:val="50"/>
-        </w:rPr>
-        <w:t>AuthDbContext</w:t>
-      </w:r>
-      <w:proofErr w:type="spellEnd"/>
-      <w:r>
-        <w:rPr>
-          <w:sz w:val="50"/>
-          <w:szCs w:val="50"/>
-        </w:rPr>
-        <w:br/>
-      </w:r>
-      <w:r>
-        <w:rPr>
-          <w:sz w:val="50"/>
-          <w:szCs w:val="50"/>
-        </w:rPr>
-        <w:br/>
-      </w:r>
+        <w:t xml:space="preserve"> database update</w:t>
+      </w:r>
+      <w:bookmarkStart w:id="0" w:name="_GoBack"/>
+      <w:bookmarkEnd w:id="0"/>
     </w:p>
     <w:sectPr>
       <w:pgSz w:w="12240" w:h="15840"/>

</xml_diff>